<commit_message>
Demo task Tuần 02
</commit_message>
<xml_diff>
--- a/Báo cáo nội dung task Tuần 01.docx
+++ b/Báo cáo nội dung task Tuần 01.docx
@@ -12,8 +12,6 @@
           <w:lang w:val="vi-VN"/>
         </w:rPr>
       </w:pPr>
-      <w:bookmarkStart w:id="0" w:name="_GoBack"/>
-      <w:bookmarkEnd w:id="0"/>
       <w:r>
         <w:rPr>
           <w:color w:val="FF0000"/>
@@ -1543,8 +1541,8 @@
           <w:b/>
           <w:bCs/>
           <w:color w:val="000000" w:themeColor="text1"/>
-          <w:sz w:val="32"/>
-          <w:szCs w:val="32"/>
+          <w:sz w:val="28"/>
+          <w:szCs w:val="28"/>
         </w:rPr>
       </w:pPr>
       <w:r>
@@ -1552,8 +1550,8 @@
           <w:b/>
           <w:bCs/>
           <w:color w:val="000000" w:themeColor="text1"/>
-          <w:sz w:val="32"/>
-          <w:szCs w:val="32"/>
+          <w:sz w:val="28"/>
+          <w:szCs w:val="28"/>
         </w:rPr>
         <w:t xml:space="preserve">1/ </w:t>
       </w:r>
@@ -1562,8 +1560,8 @@
           <w:b/>
           <w:bCs/>
           <w:color w:val="000000" w:themeColor="text1"/>
-          <w:sz w:val="32"/>
-          <w:szCs w:val="32"/>
+          <w:sz w:val="28"/>
+          <w:szCs w:val="28"/>
         </w:rPr>
         <w:t>Grid</w:t>
       </w:r>
@@ -1572,8 +1570,8 @@
           <w:b/>
           <w:bCs/>
           <w:color w:val="000000" w:themeColor="text1"/>
-          <w:sz w:val="32"/>
-          <w:szCs w:val="32"/>
+          <w:sz w:val="28"/>
+          <w:szCs w:val="28"/>
         </w:rPr>
         <w:t xml:space="preserve"> Layout</w:t>
       </w:r>
@@ -1636,9 +1634,9 @@
           <w:lang w:val="vi-VN"/>
         </w:rPr>
         <w:drawing>
-          <wp:inline distT="0" distB="0" distL="0" distR="0" wp14:anchorId="5856B72F" wp14:editId="53FBB16E">
-            <wp:extent cx="4914900" cy="3886200"/>
-            <wp:effectExtent l="0" t="0" r="0" b="0"/>
+          <wp:inline distT="0" distB="0" distL="0" distR="0" wp14:anchorId="5856B72F" wp14:editId="50BACDD2">
+            <wp:extent cx="3676850" cy="2907277"/>
+            <wp:effectExtent l="0" t="0" r="0" b="1270"/>
             <wp:docPr id="4" name="Picture 4" descr="A screenshot of text&#10;&#10;Description automatically generated"/>
             <wp:cNvGraphicFramePr>
               <a:graphicFrameLocks xmlns:a="http://schemas.openxmlformats.org/drawingml/2006/main" noChangeAspect="1"/>
@@ -1665,7 +1663,7 @@
                   <pic:spPr>
                     <a:xfrm>
                       <a:off x="0" y="0"/>
-                      <a:ext cx="4914900" cy="3886200"/>
+                      <a:ext cx="3685748" cy="2914313"/>
                     </a:xfrm>
                     <a:prstGeom prst="rect">
                       <a:avLst/>
@@ -1753,23 +1751,25 @@
           <w:b/>
           <w:bCs/>
           <w:color w:val="000000"/>
-          <w:sz w:val="32"/>
-          <w:szCs w:val="32"/>
-          <w:lang w:val="vi-VN"/>
-        </w:rPr>
-      </w:pPr>
-      <w:r>
-        <w:rPr>
-          <w:color w:val="000000" w:themeColor="text1"/>
-          <w:sz w:val="32"/>
-          <w:szCs w:val="32"/>
+          <w:sz w:val="28"/>
+          <w:szCs w:val="28"/>
+          <w:lang w:val="vi-VN"/>
+        </w:rPr>
+      </w:pPr>
+      <w:r>
+        <w:rPr>
+          <w:b/>
+          <w:bCs/>
+          <w:color w:val="000000" w:themeColor="text1"/>
+          <w:sz w:val="28"/>
+          <w:szCs w:val="28"/>
           <w:lang w:val="vi-VN"/>
         </w:rPr>
         <w:t xml:space="preserve">2/ </w:t>
       </w:r>
-      <w:bookmarkStart w:id="1" w:name="OLE_LINK3"/>
-      <w:bookmarkStart w:id="2" w:name="OLE_LINK4"/>
-      <w:bookmarkStart w:id="3" w:name="OLE_LINK11"/>
+      <w:bookmarkStart w:id="0" w:name="OLE_LINK3"/>
+      <w:bookmarkStart w:id="1" w:name="OLE_LINK4"/>
+      <w:bookmarkStart w:id="2" w:name="OLE_LINK11"/>
       <w:proofErr w:type="spellStart"/>
       <w:r>
         <w:rPr>
@@ -1782,9 +1782,9 @@
         </w:rPr>
         <w:t>ScrollView</w:t>
       </w:r>
+      <w:bookmarkEnd w:id="0"/>
       <w:bookmarkEnd w:id="1"/>
       <w:bookmarkEnd w:id="2"/>
-      <w:bookmarkEnd w:id="3"/>
       <w:proofErr w:type="spellEnd"/>
       <w:r>
         <w:rPr>
@@ -1839,6 +1839,7 @@
           <w:lang w:val="vi-VN"/>
         </w:rPr>
       </w:pPr>
+      <w:bookmarkStart w:id="3" w:name="_GoBack"/>
       <w:r>
         <w:rPr>
           <w:noProof/>
@@ -1883,6 +1884,7 @@
           </wp:inline>
         </w:drawing>
       </w:r>
+      <w:bookmarkEnd w:id="3"/>
     </w:p>
     <w:p>
       <w:pPr>
@@ -1898,9 +1900,11 @@
       </w:pPr>
       <w:r>
         <w:rPr>
-          <w:color w:val="000000" w:themeColor="text1"/>
-          <w:sz w:val="32"/>
-          <w:szCs w:val="32"/>
+          <w:b/>
+          <w:bCs/>
+          <w:color w:val="000000" w:themeColor="text1"/>
+          <w:sz w:val="28"/>
+          <w:szCs w:val="28"/>
           <w:lang w:val="vi-VN"/>
         </w:rPr>
         <w:t xml:space="preserve">3/ </w:t>
@@ -1928,16 +1932,12 @@
         <w:pStyle w:val="ListParagraph"/>
         <w:rPr>
           <w:color w:val="000000" w:themeColor="text1"/>
-          <w:sz w:val="32"/>
-          <w:szCs w:val="32"/>
-          <w:lang w:val="vi-VN"/>
-        </w:rPr>
-      </w:pPr>
-      <w:r>
-        <w:rPr>
-          <w:color w:val="000000" w:themeColor="text1"/>
-          <w:sz w:val="32"/>
-          <w:szCs w:val="32"/>
+          <w:lang w:val="vi-VN"/>
+        </w:rPr>
+      </w:pPr>
+      <w:r>
+        <w:rPr>
+          <w:color w:val="000000" w:themeColor="text1"/>
           <w:lang w:val="vi-VN"/>
         </w:rPr>
         <w:t>Dùng để sắp xếp nhập theo thứ tự từ trên xuống, từ tái qua phải.</w:t>
@@ -2029,9 +2029,9 @@
         </w:rPr>
         <w:lastRenderedPageBreak/>
         <w:drawing>
-          <wp:inline distT="0" distB="0" distL="0" distR="0" wp14:anchorId="5896BA4D" wp14:editId="3DCA83C0">
-            <wp:extent cx="2490638" cy="4437246"/>
-            <wp:effectExtent l="0" t="0" r="0" b="0"/>
+          <wp:inline distT="0" distB="0" distL="0" distR="0" wp14:anchorId="5896BA4D" wp14:editId="1767DACF">
+            <wp:extent cx="1971980" cy="3513221"/>
+            <wp:effectExtent l="0" t="0" r="0" b="5080"/>
             <wp:docPr id="17" name="Picture 17" descr="A screenshot of a cell phone&#10;&#10;Description automatically generated"/>
             <wp:cNvGraphicFramePr>
               <a:graphicFrameLocks xmlns:a="http://schemas.openxmlformats.org/drawingml/2006/main" noChangeAspect="1"/>
@@ -2052,7 +2052,7 @@
                   <pic:spPr>
                     <a:xfrm>
                       <a:off x="0" y="0"/>
-                      <a:ext cx="2501902" cy="4457314"/>
+                      <a:ext cx="1983118" cy="3533064"/>
                     </a:xfrm>
                     <a:prstGeom prst="rect">
                       <a:avLst/>

</xml_diff>